<commit_message>
Fix Tamplate Penetapan dan Pengantar Penetapan Lelang
</commit_message>
<xml_diff>
--- a/public/docxTemplate/HPKB.docx
+++ b/public/docxTemplate/HPKB.docx
@@ -1,6 +1,6 @@
 
 <file path=word/document.xml><?xml version="1.0" encoding="utf-8"?>
-<w:document xmlns:wpc="http://schemas.microsoft.com/office/word/2010/wordprocessingCanvas" xmlns:cx="http://schemas.microsoft.com/office/drawing/2014/chartex" xmlns:cx1="http://schemas.microsoft.com/office/drawing/2015/9/8/chartex" xmlns:cx2="http://schemas.microsoft.com/office/drawing/2015/10/21/chartex" xmlns:cx3="http://schemas.microsoft.com/office/drawing/2016/5/9/chartex" xmlns:cx4="http://schemas.microsoft.com/office/drawing/2016/5/10/chartex" xmlns:cx5="http://schemas.microsoft.com/office/drawing/2016/5/11/chartex" xmlns:cx6="http://schemas.microsoft.com/office/drawing/2016/5/12/chartex" xmlns:cx7="http://schemas.microsoft.com/office/drawing/2016/5/13/chartex" xmlns:cx8="http://schemas.microsoft.com/office/drawing/2016/5/14/chartex" xmlns:mc="http://schemas.openxmlformats.org/markup-compatibility/2006" xmlns:aink="http://schemas.microsoft.com/office/drawing/2016/ink" xmlns:am3d="http://schemas.microsoft.com/office/drawing/2017/model3d" xmlns:o="urn:schemas-microsoft-com:office:office" xmlns:r="http://schemas.openxmlformats.org/officeDocument/2006/relationships" xmlns:m="http://schemas.openxmlformats.org/officeDocument/2006/math" xmlns:v="urn:schemas-microsoft-com:vml" xmlns:wp14="http://schemas.microsoft.com/office/word/2010/wordprocessingDrawing" xmlns:wp="http://schemas.openxmlformats.org/drawingml/2006/wordprocessingDrawing" xmlns:w10="urn:schemas-microsoft-com:office:word" xmlns:w="http://schemas.openxmlformats.org/wordprocessingml/2006/main" xmlns:w14="http://schemas.microsoft.com/office/word/2010/wordml" xmlns:w15="http://schemas.microsoft.com/office/word/2012/wordml" xmlns:w16cex="http://schemas.microsoft.com/office/word/2018/wordml/cex" xmlns:w16cid="http://schemas.microsoft.com/office/word/2016/wordml/cid" xmlns:w16="http://schemas.microsoft.com/office/word/2018/wordml" xmlns:w16sdtdh="http://schemas.microsoft.com/office/word/2020/wordml/sdtdatahash" xmlns:w16se="http://schemas.microsoft.com/office/word/2015/wordml/symex" xmlns:wpg="http://schemas.microsoft.com/office/word/2010/wordprocessingGroup" xmlns:wpi="http://schemas.microsoft.com/office/word/2010/wordprocessingInk" xmlns:wne="http://schemas.microsoft.com/office/word/2006/wordml" xmlns:wps="http://schemas.microsoft.com/office/word/2010/wordprocessingShape" mc:Ignorable="w14 w15 w16se w16cid w16 w16cex w16sdtdh wp14">
+<w:document xmlns:wpc="http://schemas.microsoft.com/office/word/2010/wordprocessingCanvas" xmlns:cx="http://schemas.microsoft.com/office/drawing/2014/chartex" xmlns:cx1="http://schemas.microsoft.com/office/drawing/2015/9/8/chartex" xmlns:cx2="http://schemas.microsoft.com/office/drawing/2015/10/21/chartex" xmlns:cx3="http://schemas.microsoft.com/office/drawing/2016/5/9/chartex" xmlns:cx4="http://schemas.microsoft.com/office/drawing/2016/5/10/chartex" xmlns:cx5="http://schemas.microsoft.com/office/drawing/2016/5/11/chartex" xmlns:cx6="http://schemas.microsoft.com/office/drawing/2016/5/12/chartex" xmlns:cx7="http://schemas.microsoft.com/office/drawing/2016/5/13/chartex" xmlns:cx8="http://schemas.microsoft.com/office/drawing/2016/5/14/chartex" xmlns:mc="http://schemas.openxmlformats.org/markup-compatibility/2006" xmlns:aink="http://schemas.microsoft.com/office/drawing/2016/ink" xmlns:am3d="http://schemas.microsoft.com/office/drawing/2017/model3d" xmlns:o="urn:schemas-microsoft-com:office:office" xmlns:oel="http://schemas.microsoft.com/office/2019/extlst" xmlns:r="http://schemas.openxmlformats.org/officeDocument/2006/relationships" xmlns:m="http://schemas.openxmlformats.org/officeDocument/2006/math" xmlns:v="urn:schemas-microsoft-com:vml" xmlns:wp14="http://schemas.microsoft.com/office/word/2010/wordprocessingDrawing" xmlns:wp="http://schemas.openxmlformats.org/drawingml/2006/wordprocessingDrawing" xmlns:w10="urn:schemas-microsoft-com:office:word" xmlns:w="http://schemas.openxmlformats.org/wordprocessingml/2006/main" xmlns:w14="http://schemas.microsoft.com/office/word/2010/wordml" xmlns:w15="http://schemas.microsoft.com/office/word/2012/wordml" xmlns:w16cex="http://schemas.microsoft.com/office/word/2018/wordml/cex" xmlns:w16cid="http://schemas.microsoft.com/office/word/2016/wordml/cid" xmlns:w16="http://schemas.microsoft.com/office/word/2018/wordml" xmlns:w16sdtdh="http://schemas.microsoft.com/office/word/2020/wordml/sdtdatahash" xmlns:w16se="http://schemas.microsoft.com/office/word/2015/wordml/symex" xmlns:wpg="http://schemas.microsoft.com/office/word/2010/wordprocessingGroup" xmlns:wpi="http://schemas.microsoft.com/office/word/2010/wordprocessingInk" xmlns:wne="http://schemas.microsoft.com/office/word/2006/wordml" xmlns:wps="http://schemas.microsoft.com/office/word/2010/wordprocessingShape" mc:Ignorable="w14 w15 w16se w16cid w16 w16cex w16sdtdh wp14">
   <w:body>
     <w:p>
       <w:pPr>
@@ -92,14 +92,12 @@
                 <w:rFonts w:ascii="Arial" w:eastAsia="Arial" w:hAnsi="Arial"/>
               </w:rPr>
             </w:pPr>
-            <w:proofErr w:type="spellStart"/>
             <w:r>
               <w:rPr>
                 <w:rFonts w:ascii="Arial" w:eastAsia="Arial" w:hAnsi="Arial"/>
               </w:rPr>
               <w:t>Yth</w:t>
             </w:r>
-            <w:proofErr w:type="spellEnd"/>
           </w:p>
         </w:tc>
         <w:tc>
@@ -239,13 +237,31 @@
               <w:rPr>
                 <w:rFonts w:ascii="Arial" w:eastAsia="Arial" w:hAnsi="Arial"/>
               </w:rPr>
-              <w:t xml:space="preserve">} a.n. </w:t>
+              <w:t>} a.n.</w:t>
+            </w:r>
+            <w:r>
+              <w:rPr>
+                <w:rFonts w:ascii="Arial" w:eastAsia="Arial" w:hAnsi="Arial"/>
+              </w:rPr>
+              <w:t xml:space="preserve"> </w:t>
             </w:r>
             <w:r>
               <w:rPr>
                 <w:rFonts w:ascii="Arial" w:hAnsi="Arial" w:cs="Arial"/>
               </w:rPr>
-              <w:t>${pelelang}</w:t>
+              <w:t>${</w:t>
+            </w:r>
+            <w:r>
+              <w:rPr>
+                <w:rFonts w:ascii="Arial" w:hAnsi="Arial" w:cs="Arial"/>
+              </w:rPr>
+              <w:t>p</w:t>
+            </w:r>
+            <w:r>
+              <w:rPr>
+                <w:rFonts w:ascii="Arial" w:hAnsi="Arial" w:cs="Arial"/>
+              </w:rPr>
+              <w:t>elelang}</w:t>
             </w:r>
           </w:p>
         </w:tc>
@@ -679,14 +695,12 @@
         </w:rPr>
         <w:t>${</w:t>
       </w:r>
-      <w:proofErr w:type="spellStart"/>
       <w:r>
         <w:rPr>
           <w:rFonts w:ascii="Arial" w:hAnsi="Arial" w:cs="Arial"/>
         </w:rPr>
         <w:t>nomorSurat</w:t>
       </w:r>
-      <w:proofErr w:type="spellEnd"/>
       <w:r>
         <w:rPr>
           <w:rFonts w:ascii="Arial" w:hAnsi="Arial" w:cs="Arial"/>
@@ -703,21 +717,7 @@
         <w:rPr>
           <w:rFonts w:ascii="Arial" w:hAnsi="Arial" w:cs="Arial"/>
         </w:rPr>
-        <w:t>${</w:t>
-      </w:r>
-      <w:proofErr w:type="spellStart"/>
-      <w:r>
-        <w:rPr>
-          <w:rFonts w:ascii="Arial" w:hAnsi="Arial" w:cs="Arial"/>
-        </w:rPr>
-        <w:t>tanggalSurat</w:t>
-      </w:r>
-      <w:proofErr w:type="spellEnd"/>
-      <w:r>
-        <w:rPr>
-          <w:rFonts w:ascii="Arial" w:hAnsi="Arial" w:cs="Arial"/>
-        </w:rPr>
-        <w:t>}</w:t>
+        <w:t>${tanggalSurat}</w:t>
       </w:r>
       <w:r>
         <w:rPr>
@@ -764,7 +764,19 @@
         <w:rPr>
           <w:rFonts w:ascii="Arial" w:hAnsi="Arial" w:cs="Arial"/>
         </w:rPr>
-        <w:t>${pelelang}</w:t>
+        <w:t>${</w:t>
+      </w:r>
+      <w:r>
+        <w:rPr>
+          <w:rFonts w:ascii="Arial" w:hAnsi="Arial" w:cs="Arial"/>
+        </w:rPr>
+        <w:t>p</w:t>
+      </w:r>
+      <w:r>
+        <w:rPr>
+          <w:rFonts w:ascii="Arial" w:hAnsi="Arial" w:cs="Arial"/>
+        </w:rPr>
+        <w:t>elelang}</w:t>
       </w:r>
     </w:p>
     <w:p>
@@ -805,21 +817,7 @@
         <w:rPr>
           <w:rFonts w:ascii="Arial" w:hAnsi="Arial" w:cs="Arial"/>
         </w:rPr>
-        <w:t>${</w:t>
-      </w:r>
-      <w:proofErr w:type="spellStart"/>
-      <w:r>
-        <w:rPr>
-          <w:rFonts w:ascii="Arial" w:hAnsi="Arial" w:cs="Arial"/>
-        </w:rPr>
-        <w:t>NIPPelelang</w:t>
-      </w:r>
-      <w:proofErr w:type="spellEnd"/>
-      <w:r>
-        <w:rPr>
-          <w:rFonts w:ascii="Arial" w:hAnsi="Arial" w:cs="Arial"/>
-        </w:rPr>
-        <w:t>}</w:t>
+        <w:t>${NIPPelelang}</w:t>
       </w:r>
     </w:p>
     <w:p>
@@ -842,21 +840,7 @@
         <w:rPr>
           <w:rFonts w:ascii="Arial" w:hAnsi="Arial" w:cs="Arial"/>
         </w:rPr>
-        <w:t>${</w:t>
-      </w:r>
-      <w:proofErr w:type="spellStart"/>
-      <w:r>
-        <w:rPr>
-          <w:rFonts w:ascii="Arial" w:hAnsi="Arial" w:cs="Arial"/>
-        </w:rPr>
-        <w:t>hariLelang</w:t>
-      </w:r>
-      <w:proofErr w:type="spellEnd"/>
-      <w:r>
-        <w:rPr>
-          <w:rFonts w:ascii="Arial" w:hAnsi="Arial" w:cs="Arial"/>
-        </w:rPr>
-        <w:t>}</w:t>
+        <w:t>${hariLelang}</w:t>
       </w:r>
       <w:r>
         <w:rPr>
@@ -868,21 +852,7 @@
         <w:rPr>
           <w:rFonts w:ascii="Arial" w:hAnsi="Arial" w:cs="Arial"/>
         </w:rPr>
-        <w:t>${</w:t>
-      </w:r>
-      <w:proofErr w:type="spellStart"/>
-      <w:r>
-        <w:rPr>
-          <w:rFonts w:ascii="Arial" w:hAnsi="Arial" w:cs="Arial"/>
-        </w:rPr>
-        <w:t>tanggalLelang</w:t>
-      </w:r>
-      <w:proofErr w:type="spellEnd"/>
-      <w:r>
-        <w:rPr>
-          <w:rFonts w:ascii="Arial" w:hAnsi="Arial" w:cs="Arial"/>
-        </w:rPr>
-        <w:t>}</w:t>
+        <w:t>${tanggalLelang}</w:t>
       </w:r>
       <w:r>
         <w:rPr>
@@ -1068,7 +1038,19 @@
               <w:rPr>
                 <w:rFonts w:ascii="Arial" w:hAnsi="Arial" w:cs="Arial"/>
               </w:rPr>
-              <w:t>${pelelang}</w:t>
+              <w:t>${</w:t>
+            </w:r>
+            <w:r>
+              <w:rPr>
+                <w:rFonts w:ascii="Arial" w:hAnsi="Arial" w:cs="Arial"/>
+              </w:rPr>
+              <w:t>p</w:t>
+            </w:r>
+            <w:r>
+              <w:rPr>
+                <w:rFonts w:ascii="Arial" w:hAnsi="Arial" w:cs="Arial"/>
+              </w:rPr>
+              <w:t>elelang}</w:t>
             </w:r>
           </w:p>
         </w:tc>
@@ -1254,7 +1236,7 @@
 </file>
 
 <file path=word/endnotes.xml><?xml version="1.0" encoding="utf-8"?>
-<w:endnotes xmlns:wpc="http://schemas.microsoft.com/office/word/2010/wordprocessingCanvas" xmlns:cx="http://schemas.microsoft.com/office/drawing/2014/chartex" xmlns:cx1="http://schemas.microsoft.com/office/drawing/2015/9/8/chartex" xmlns:cx2="http://schemas.microsoft.com/office/drawing/2015/10/21/chartex" xmlns:cx3="http://schemas.microsoft.com/office/drawing/2016/5/9/chartex" xmlns:cx4="http://schemas.microsoft.com/office/drawing/2016/5/10/chartex" xmlns:cx5="http://schemas.microsoft.com/office/drawing/2016/5/11/chartex" xmlns:cx6="http://schemas.microsoft.com/office/drawing/2016/5/12/chartex" xmlns:cx7="http://schemas.microsoft.com/office/drawing/2016/5/13/chartex" xmlns:cx8="http://schemas.microsoft.com/office/drawing/2016/5/14/chartex" xmlns:mc="http://schemas.openxmlformats.org/markup-compatibility/2006" xmlns:aink="http://schemas.microsoft.com/office/drawing/2016/ink" xmlns:am3d="http://schemas.microsoft.com/office/drawing/2017/model3d" xmlns:o="urn:schemas-microsoft-com:office:office" xmlns:r="http://schemas.openxmlformats.org/officeDocument/2006/relationships" xmlns:m="http://schemas.openxmlformats.org/officeDocument/2006/math" xmlns:v="urn:schemas-microsoft-com:vml" xmlns:wp14="http://schemas.microsoft.com/office/word/2010/wordprocessingDrawing" xmlns:wp="http://schemas.openxmlformats.org/drawingml/2006/wordprocessingDrawing" xmlns:w10="urn:schemas-microsoft-com:office:word" xmlns:w="http://schemas.openxmlformats.org/wordprocessingml/2006/main" xmlns:w14="http://schemas.microsoft.com/office/word/2010/wordml" xmlns:w15="http://schemas.microsoft.com/office/word/2012/wordml" xmlns:w16cex="http://schemas.microsoft.com/office/word/2018/wordml/cex" xmlns:w16cid="http://schemas.microsoft.com/office/word/2016/wordml/cid" xmlns:w16="http://schemas.microsoft.com/office/word/2018/wordml" xmlns:w16sdtdh="http://schemas.microsoft.com/office/word/2020/wordml/sdtdatahash" xmlns:w16se="http://schemas.microsoft.com/office/word/2015/wordml/symex" xmlns:wpg="http://schemas.microsoft.com/office/word/2010/wordprocessingGroup" xmlns:wpi="http://schemas.microsoft.com/office/word/2010/wordprocessingInk" xmlns:wne="http://schemas.microsoft.com/office/word/2006/wordml" xmlns:wps="http://schemas.microsoft.com/office/word/2010/wordprocessingShape" mc:Ignorable="w14 w15 w16se w16cid w16 w16cex w16sdtdh wp14">
+<w:endnotes xmlns:wpc="http://schemas.microsoft.com/office/word/2010/wordprocessingCanvas" xmlns:cx="http://schemas.microsoft.com/office/drawing/2014/chartex" xmlns:cx1="http://schemas.microsoft.com/office/drawing/2015/9/8/chartex" xmlns:cx2="http://schemas.microsoft.com/office/drawing/2015/10/21/chartex" xmlns:cx3="http://schemas.microsoft.com/office/drawing/2016/5/9/chartex" xmlns:cx4="http://schemas.microsoft.com/office/drawing/2016/5/10/chartex" xmlns:cx5="http://schemas.microsoft.com/office/drawing/2016/5/11/chartex" xmlns:cx6="http://schemas.microsoft.com/office/drawing/2016/5/12/chartex" xmlns:cx7="http://schemas.microsoft.com/office/drawing/2016/5/13/chartex" xmlns:cx8="http://schemas.microsoft.com/office/drawing/2016/5/14/chartex" xmlns:mc="http://schemas.openxmlformats.org/markup-compatibility/2006" xmlns:aink="http://schemas.microsoft.com/office/drawing/2016/ink" xmlns:am3d="http://schemas.microsoft.com/office/drawing/2017/model3d" xmlns:o="urn:schemas-microsoft-com:office:office" xmlns:oel="http://schemas.microsoft.com/office/2019/extlst" xmlns:r="http://schemas.openxmlformats.org/officeDocument/2006/relationships" xmlns:m="http://schemas.openxmlformats.org/officeDocument/2006/math" xmlns:v="urn:schemas-microsoft-com:vml" xmlns:wp14="http://schemas.microsoft.com/office/word/2010/wordprocessingDrawing" xmlns:wp="http://schemas.openxmlformats.org/drawingml/2006/wordprocessingDrawing" xmlns:w10="urn:schemas-microsoft-com:office:word" xmlns:w="http://schemas.openxmlformats.org/wordprocessingml/2006/main" xmlns:w14="http://schemas.microsoft.com/office/word/2010/wordml" xmlns:w15="http://schemas.microsoft.com/office/word/2012/wordml" xmlns:w16cex="http://schemas.microsoft.com/office/word/2018/wordml/cex" xmlns:w16cid="http://schemas.microsoft.com/office/word/2016/wordml/cid" xmlns:w16="http://schemas.microsoft.com/office/word/2018/wordml" xmlns:w16sdtdh="http://schemas.microsoft.com/office/word/2020/wordml/sdtdatahash" xmlns:w16se="http://schemas.microsoft.com/office/word/2015/wordml/symex" xmlns:wpg="http://schemas.microsoft.com/office/word/2010/wordprocessingGroup" xmlns:wpi="http://schemas.microsoft.com/office/word/2010/wordprocessingInk" xmlns:wne="http://schemas.microsoft.com/office/word/2006/wordml" xmlns:wps="http://schemas.microsoft.com/office/word/2010/wordprocessingShape" mc:Ignorable="w14 w15 w16se w16cid w16 w16cex w16sdtdh wp14">
   <w:endnote w:type="separator" w:id="-1">
     <w:p>
       <w:r>
@@ -1273,19 +1255,19 @@
 </file>
 
 <file path=word/footer1.xml><?xml version="1.0" encoding="utf-8"?>
-<w:ftr xmlns:wpc="http://schemas.microsoft.com/office/word/2010/wordprocessingCanvas" xmlns:cx="http://schemas.microsoft.com/office/drawing/2014/chartex" xmlns:cx1="http://schemas.microsoft.com/office/drawing/2015/9/8/chartex" xmlns:cx2="http://schemas.microsoft.com/office/drawing/2015/10/21/chartex" xmlns:cx3="http://schemas.microsoft.com/office/drawing/2016/5/9/chartex" xmlns:cx4="http://schemas.microsoft.com/office/drawing/2016/5/10/chartex" xmlns:cx5="http://schemas.microsoft.com/office/drawing/2016/5/11/chartex" xmlns:cx6="http://schemas.microsoft.com/office/drawing/2016/5/12/chartex" xmlns:cx7="http://schemas.microsoft.com/office/drawing/2016/5/13/chartex" xmlns:cx8="http://schemas.microsoft.com/office/drawing/2016/5/14/chartex" xmlns:mc="http://schemas.openxmlformats.org/markup-compatibility/2006" xmlns:aink="http://schemas.microsoft.com/office/drawing/2016/ink" xmlns:am3d="http://schemas.microsoft.com/office/drawing/2017/model3d" xmlns:o="urn:schemas-microsoft-com:office:office" xmlns:r="http://schemas.openxmlformats.org/officeDocument/2006/relationships" xmlns:m="http://schemas.openxmlformats.org/officeDocument/2006/math" xmlns:v="urn:schemas-microsoft-com:vml" xmlns:wp14="http://schemas.microsoft.com/office/word/2010/wordprocessingDrawing" xmlns:wp="http://schemas.openxmlformats.org/drawingml/2006/wordprocessingDrawing" xmlns:w10="urn:schemas-microsoft-com:office:word" xmlns:w="http://schemas.openxmlformats.org/wordprocessingml/2006/main" xmlns:w14="http://schemas.microsoft.com/office/word/2010/wordml" xmlns:w15="http://schemas.microsoft.com/office/word/2012/wordml" xmlns:w16cex="http://schemas.microsoft.com/office/word/2018/wordml/cex" xmlns:w16cid="http://schemas.microsoft.com/office/word/2016/wordml/cid" xmlns:w16="http://schemas.microsoft.com/office/word/2018/wordml" xmlns:w16sdtdh="http://schemas.microsoft.com/office/word/2020/wordml/sdtdatahash" xmlns:w16se="http://schemas.microsoft.com/office/word/2015/wordml/symex" xmlns:wpg="http://schemas.microsoft.com/office/word/2010/wordprocessingGroup" xmlns:wpi="http://schemas.microsoft.com/office/word/2010/wordprocessingInk" xmlns:wne="http://schemas.microsoft.com/office/word/2006/wordml" xmlns:wps="http://schemas.microsoft.com/office/word/2010/wordprocessingShape" mc:Ignorable="w14 w15 w16se w16cid w16 w16cex w16sdtdh wp14">
+<w:ftr xmlns:wpc="http://schemas.microsoft.com/office/word/2010/wordprocessingCanvas" xmlns:cx="http://schemas.microsoft.com/office/drawing/2014/chartex" xmlns:cx1="http://schemas.microsoft.com/office/drawing/2015/9/8/chartex" xmlns:cx2="http://schemas.microsoft.com/office/drawing/2015/10/21/chartex" xmlns:cx3="http://schemas.microsoft.com/office/drawing/2016/5/9/chartex" xmlns:cx4="http://schemas.microsoft.com/office/drawing/2016/5/10/chartex" xmlns:cx5="http://schemas.microsoft.com/office/drawing/2016/5/11/chartex" xmlns:cx6="http://schemas.microsoft.com/office/drawing/2016/5/12/chartex" xmlns:cx7="http://schemas.microsoft.com/office/drawing/2016/5/13/chartex" xmlns:cx8="http://schemas.microsoft.com/office/drawing/2016/5/14/chartex" xmlns:mc="http://schemas.openxmlformats.org/markup-compatibility/2006" xmlns:aink="http://schemas.microsoft.com/office/drawing/2016/ink" xmlns:am3d="http://schemas.microsoft.com/office/drawing/2017/model3d" xmlns:o="urn:schemas-microsoft-com:office:office" xmlns:oel="http://schemas.microsoft.com/office/2019/extlst" xmlns:r="http://schemas.openxmlformats.org/officeDocument/2006/relationships" xmlns:m="http://schemas.openxmlformats.org/officeDocument/2006/math" xmlns:v="urn:schemas-microsoft-com:vml" xmlns:wp14="http://schemas.microsoft.com/office/word/2010/wordprocessingDrawing" xmlns:wp="http://schemas.openxmlformats.org/drawingml/2006/wordprocessingDrawing" xmlns:w10="urn:schemas-microsoft-com:office:word" xmlns:w="http://schemas.openxmlformats.org/wordprocessingml/2006/main" xmlns:w14="http://schemas.microsoft.com/office/word/2010/wordml" xmlns:w15="http://schemas.microsoft.com/office/word/2012/wordml" xmlns:w16cex="http://schemas.microsoft.com/office/word/2018/wordml/cex" xmlns:w16cid="http://schemas.microsoft.com/office/word/2016/wordml/cid" xmlns:w16="http://schemas.microsoft.com/office/word/2018/wordml" xmlns:w16sdtdh="http://schemas.microsoft.com/office/word/2020/wordml/sdtdatahash" xmlns:w16se="http://schemas.microsoft.com/office/word/2015/wordml/symex" xmlns:wpg="http://schemas.microsoft.com/office/word/2010/wordprocessingGroup" xmlns:wpi="http://schemas.microsoft.com/office/word/2010/wordprocessingInk" xmlns:wne="http://schemas.microsoft.com/office/word/2006/wordml" xmlns:wps="http://schemas.microsoft.com/office/word/2010/wordprocessingShape" mc:Ignorable="w14 w15 w16se w16cid w16 w16cex w16sdtdh wp14">
   <w:p/>
 </w:ftr>
 </file>
 
 <file path=word/footer2.xml><?xml version="1.0" encoding="utf-8"?>
-<w:ftr xmlns:wpc="http://schemas.microsoft.com/office/word/2010/wordprocessingCanvas" xmlns:cx="http://schemas.microsoft.com/office/drawing/2014/chartex" xmlns:cx1="http://schemas.microsoft.com/office/drawing/2015/9/8/chartex" xmlns:cx2="http://schemas.microsoft.com/office/drawing/2015/10/21/chartex" xmlns:cx3="http://schemas.microsoft.com/office/drawing/2016/5/9/chartex" xmlns:cx4="http://schemas.microsoft.com/office/drawing/2016/5/10/chartex" xmlns:cx5="http://schemas.microsoft.com/office/drawing/2016/5/11/chartex" xmlns:cx6="http://schemas.microsoft.com/office/drawing/2016/5/12/chartex" xmlns:cx7="http://schemas.microsoft.com/office/drawing/2016/5/13/chartex" xmlns:cx8="http://schemas.microsoft.com/office/drawing/2016/5/14/chartex" xmlns:mc="http://schemas.openxmlformats.org/markup-compatibility/2006" xmlns:aink="http://schemas.microsoft.com/office/drawing/2016/ink" xmlns:am3d="http://schemas.microsoft.com/office/drawing/2017/model3d" xmlns:o="urn:schemas-microsoft-com:office:office" xmlns:r="http://schemas.openxmlformats.org/officeDocument/2006/relationships" xmlns:m="http://schemas.openxmlformats.org/officeDocument/2006/math" xmlns:v="urn:schemas-microsoft-com:vml" xmlns:wp14="http://schemas.microsoft.com/office/word/2010/wordprocessingDrawing" xmlns:wp="http://schemas.openxmlformats.org/drawingml/2006/wordprocessingDrawing" xmlns:w10="urn:schemas-microsoft-com:office:word" xmlns:w="http://schemas.openxmlformats.org/wordprocessingml/2006/main" xmlns:w14="http://schemas.microsoft.com/office/word/2010/wordml" xmlns:w15="http://schemas.microsoft.com/office/word/2012/wordml" xmlns:w16cex="http://schemas.microsoft.com/office/word/2018/wordml/cex" xmlns:w16cid="http://schemas.microsoft.com/office/word/2016/wordml/cid" xmlns:w16="http://schemas.microsoft.com/office/word/2018/wordml" xmlns:w16sdtdh="http://schemas.microsoft.com/office/word/2020/wordml/sdtdatahash" xmlns:w16se="http://schemas.microsoft.com/office/word/2015/wordml/symex" xmlns:wpg="http://schemas.microsoft.com/office/word/2010/wordprocessingGroup" xmlns:wpi="http://schemas.microsoft.com/office/word/2010/wordprocessingInk" xmlns:wne="http://schemas.microsoft.com/office/word/2006/wordml" xmlns:wps="http://schemas.microsoft.com/office/word/2010/wordprocessingShape" mc:Ignorable="w14 w15 w16se w16cid w16 w16cex w16sdtdh wp14">
+<w:ftr xmlns:wpc="http://schemas.microsoft.com/office/word/2010/wordprocessingCanvas" xmlns:cx="http://schemas.microsoft.com/office/drawing/2014/chartex" xmlns:cx1="http://schemas.microsoft.com/office/drawing/2015/9/8/chartex" xmlns:cx2="http://schemas.microsoft.com/office/drawing/2015/10/21/chartex" xmlns:cx3="http://schemas.microsoft.com/office/drawing/2016/5/9/chartex" xmlns:cx4="http://schemas.microsoft.com/office/drawing/2016/5/10/chartex" xmlns:cx5="http://schemas.microsoft.com/office/drawing/2016/5/11/chartex" xmlns:cx6="http://schemas.microsoft.com/office/drawing/2016/5/12/chartex" xmlns:cx7="http://schemas.microsoft.com/office/drawing/2016/5/13/chartex" xmlns:cx8="http://schemas.microsoft.com/office/drawing/2016/5/14/chartex" xmlns:mc="http://schemas.openxmlformats.org/markup-compatibility/2006" xmlns:aink="http://schemas.microsoft.com/office/drawing/2016/ink" xmlns:am3d="http://schemas.microsoft.com/office/drawing/2017/model3d" xmlns:o="urn:schemas-microsoft-com:office:office" xmlns:oel="http://schemas.microsoft.com/office/2019/extlst" xmlns:r="http://schemas.openxmlformats.org/officeDocument/2006/relationships" xmlns:m="http://schemas.openxmlformats.org/officeDocument/2006/math" xmlns:v="urn:schemas-microsoft-com:vml" xmlns:wp14="http://schemas.microsoft.com/office/word/2010/wordprocessingDrawing" xmlns:wp="http://schemas.openxmlformats.org/drawingml/2006/wordprocessingDrawing" xmlns:w10="urn:schemas-microsoft-com:office:word" xmlns:w="http://schemas.openxmlformats.org/wordprocessingml/2006/main" xmlns:w14="http://schemas.microsoft.com/office/word/2010/wordml" xmlns:w15="http://schemas.microsoft.com/office/word/2012/wordml" xmlns:w16cex="http://schemas.microsoft.com/office/word/2018/wordml/cex" xmlns:w16cid="http://schemas.microsoft.com/office/word/2016/wordml/cid" xmlns:w16="http://schemas.microsoft.com/office/word/2018/wordml" xmlns:w16sdtdh="http://schemas.microsoft.com/office/word/2020/wordml/sdtdatahash" xmlns:w16se="http://schemas.microsoft.com/office/word/2015/wordml/symex" xmlns:wpg="http://schemas.microsoft.com/office/word/2010/wordprocessingGroup" xmlns:wpi="http://schemas.microsoft.com/office/word/2010/wordprocessingInk" xmlns:wne="http://schemas.microsoft.com/office/word/2006/wordml" xmlns:wps="http://schemas.microsoft.com/office/word/2010/wordprocessingShape" mc:Ignorable="w14 w15 w16se w16cid w16 w16cex w16sdtdh wp14">
   <w:p/>
 </w:ftr>
 </file>
 
 <file path=word/footnotes.xml><?xml version="1.0" encoding="utf-8"?>
-<w:footnotes xmlns:wpc="http://schemas.microsoft.com/office/word/2010/wordprocessingCanvas" xmlns:cx="http://schemas.microsoft.com/office/drawing/2014/chartex" xmlns:cx1="http://schemas.microsoft.com/office/drawing/2015/9/8/chartex" xmlns:cx2="http://schemas.microsoft.com/office/drawing/2015/10/21/chartex" xmlns:cx3="http://schemas.microsoft.com/office/drawing/2016/5/9/chartex" xmlns:cx4="http://schemas.microsoft.com/office/drawing/2016/5/10/chartex" xmlns:cx5="http://schemas.microsoft.com/office/drawing/2016/5/11/chartex" xmlns:cx6="http://schemas.microsoft.com/office/drawing/2016/5/12/chartex" xmlns:cx7="http://schemas.microsoft.com/office/drawing/2016/5/13/chartex" xmlns:cx8="http://schemas.microsoft.com/office/drawing/2016/5/14/chartex" xmlns:mc="http://schemas.openxmlformats.org/markup-compatibility/2006" xmlns:aink="http://schemas.microsoft.com/office/drawing/2016/ink" xmlns:am3d="http://schemas.microsoft.com/office/drawing/2017/model3d" xmlns:o="urn:schemas-microsoft-com:office:office" xmlns:r="http://schemas.openxmlformats.org/officeDocument/2006/relationships" xmlns:m="http://schemas.openxmlformats.org/officeDocument/2006/math" xmlns:v="urn:schemas-microsoft-com:vml" xmlns:wp14="http://schemas.microsoft.com/office/word/2010/wordprocessingDrawing" xmlns:wp="http://schemas.openxmlformats.org/drawingml/2006/wordprocessingDrawing" xmlns:w10="urn:schemas-microsoft-com:office:word" xmlns:w="http://schemas.openxmlformats.org/wordprocessingml/2006/main" xmlns:w14="http://schemas.microsoft.com/office/word/2010/wordml" xmlns:w15="http://schemas.microsoft.com/office/word/2012/wordml" xmlns:w16cex="http://schemas.microsoft.com/office/word/2018/wordml/cex" xmlns:w16cid="http://schemas.microsoft.com/office/word/2016/wordml/cid" xmlns:w16="http://schemas.microsoft.com/office/word/2018/wordml" xmlns:w16sdtdh="http://schemas.microsoft.com/office/word/2020/wordml/sdtdatahash" xmlns:w16se="http://schemas.microsoft.com/office/word/2015/wordml/symex" xmlns:wpg="http://schemas.microsoft.com/office/word/2010/wordprocessingGroup" xmlns:wpi="http://schemas.microsoft.com/office/word/2010/wordprocessingInk" xmlns:wne="http://schemas.microsoft.com/office/word/2006/wordml" xmlns:wps="http://schemas.microsoft.com/office/word/2010/wordprocessingShape" mc:Ignorable="w14 w15 w16se w16cid w16 w16cex w16sdtdh wp14">
+<w:footnotes xmlns:wpc="http://schemas.microsoft.com/office/word/2010/wordprocessingCanvas" xmlns:cx="http://schemas.microsoft.com/office/drawing/2014/chartex" xmlns:cx1="http://schemas.microsoft.com/office/drawing/2015/9/8/chartex" xmlns:cx2="http://schemas.microsoft.com/office/drawing/2015/10/21/chartex" xmlns:cx3="http://schemas.microsoft.com/office/drawing/2016/5/9/chartex" xmlns:cx4="http://schemas.microsoft.com/office/drawing/2016/5/10/chartex" xmlns:cx5="http://schemas.microsoft.com/office/drawing/2016/5/11/chartex" xmlns:cx6="http://schemas.microsoft.com/office/drawing/2016/5/12/chartex" xmlns:cx7="http://schemas.microsoft.com/office/drawing/2016/5/13/chartex" xmlns:cx8="http://schemas.microsoft.com/office/drawing/2016/5/14/chartex" xmlns:mc="http://schemas.openxmlformats.org/markup-compatibility/2006" xmlns:aink="http://schemas.microsoft.com/office/drawing/2016/ink" xmlns:am3d="http://schemas.microsoft.com/office/drawing/2017/model3d" xmlns:o="urn:schemas-microsoft-com:office:office" xmlns:oel="http://schemas.microsoft.com/office/2019/extlst" xmlns:r="http://schemas.openxmlformats.org/officeDocument/2006/relationships" xmlns:m="http://schemas.openxmlformats.org/officeDocument/2006/math" xmlns:v="urn:schemas-microsoft-com:vml" xmlns:wp14="http://schemas.microsoft.com/office/word/2010/wordprocessingDrawing" xmlns:wp="http://schemas.openxmlformats.org/drawingml/2006/wordprocessingDrawing" xmlns:w10="urn:schemas-microsoft-com:office:word" xmlns:w="http://schemas.openxmlformats.org/wordprocessingml/2006/main" xmlns:w14="http://schemas.microsoft.com/office/word/2010/wordml" xmlns:w15="http://schemas.microsoft.com/office/word/2012/wordml" xmlns:w16cex="http://schemas.microsoft.com/office/word/2018/wordml/cex" xmlns:w16cid="http://schemas.microsoft.com/office/word/2016/wordml/cid" xmlns:w16="http://schemas.microsoft.com/office/word/2018/wordml" xmlns:w16sdtdh="http://schemas.microsoft.com/office/word/2020/wordml/sdtdatahash" xmlns:w16se="http://schemas.microsoft.com/office/word/2015/wordml/symex" xmlns:wpg="http://schemas.microsoft.com/office/word/2010/wordprocessingGroup" xmlns:wpi="http://schemas.microsoft.com/office/word/2010/wordprocessingInk" xmlns:wne="http://schemas.microsoft.com/office/word/2006/wordml" xmlns:wps="http://schemas.microsoft.com/office/word/2010/wordprocessingShape" mc:Ignorable="w14 w15 w16se w16cid w16 w16cex w16sdtdh wp14">
   <w:footnote w:type="separator" w:id="-1">
     <w:p>
       <w:r>
@@ -1304,13 +1286,13 @@
 </file>
 
 <file path=word/header1.xml><?xml version="1.0" encoding="utf-8"?>
-<w:hdr xmlns:wpc="http://schemas.microsoft.com/office/word/2010/wordprocessingCanvas" xmlns:cx="http://schemas.microsoft.com/office/drawing/2014/chartex" xmlns:cx1="http://schemas.microsoft.com/office/drawing/2015/9/8/chartex" xmlns:cx2="http://schemas.microsoft.com/office/drawing/2015/10/21/chartex" xmlns:cx3="http://schemas.microsoft.com/office/drawing/2016/5/9/chartex" xmlns:cx4="http://schemas.microsoft.com/office/drawing/2016/5/10/chartex" xmlns:cx5="http://schemas.microsoft.com/office/drawing/2016/5/11/chartex" xmlns:cx6="http://schemas.microsoft.com/office/drawing/2016/5/12/chartex" xmlns:cx7="http://schemas.microsoft.com/office/drawing/2016/5/13/chartex" xmlns:cx8="http://schemas.microsoft.com/office/drawing/2016/5/14/chartex" xmlns:mc="http://schemas.openxmlformats.org/markup-compatibility/2006" xmlns:aink="http://schemas.microsoft.com/office/drawing/2016/ink" xmlns:am3d="http://schemas.microsoft.com/office/drawing/2017/model3d" xmlns:o="urn:schemas-microsoft-com:office:office" xmlns:r="http://schemas.openxmlformats.org/officeDocument/2006/relationships" xmlns:m="http://schemas.openxmlformats.org/officeDocument/2006/math" xmlns:v="urn:schemas-microsoft-com:vml" xmlns:wp14="http://schemas.microsoft.com/office/word/2010/wordprocessingDrawing" xmlns:wp="http://schemas.openxmlformats.org/drawingml/2006/wordprocessingDrawing" xmlns:w10="urn:schemas-microsoft-com:office:word" xmlns:w="http://schemas.openxmlformats.org/wordprocessingml/2006/main" xmlns:w14="http://schemas.microsoft.com/office/word/2010/wordml" xmlns:w15="http://schemas.microsoft.com/office/word/2012/wordml" xmlns:w16cex="http://schemas.microsoft.com/office/word/2018/wordml/cex" xmlns:w16cid="http://schemas.microsoft.com/office/word/2016/wordml/cid" xmlns:w16="http://schemas.microsoft.com/office/word/2018/wordml" xmlns:w16sdtdh="http://schemas.microsoft.com/office/word/2020/wordml/sdtdatahash" xmlns:w16se="http://schemas.microsoft.com/office/word/2015/wordml/symex" xmlns:wpg="http://schemas.microsoft.com/office/word/2010/wordprocessingGroup" xmlns:wpi="http://schemas.microsoft.com/office/word/2010/wordprocessingInk" xmlns:wne="http://schemas.microsoft.com/office/word/2006/wordml" xmlns:wps="http://schemas.microsoft.com/office/word/2010/wordprocessingShape" mc:Ignorable="w14 w15 w16se w16cid w16 w16cex w16sdtdh wp14">
+<w:hdr xmlns:wpc="http://schemas.microsoft.com/office/word/2010/wordprocessingCanvas" xmlns:cx="http://schemas.microsoft.com/office/drawing/2014/chartex" xmlns:cx1="http://schemas.microsoft.com/office/drawing/2015/9/8/chartex" xmlns:cx2="http://schemas.microsoft.com/office/drawing/2015/10/21/chartex" xmlns:cx3="http://schemas.microsoft.com/office/drawing/2016/5/9/chartex" xmlns:cx4="http://schemas.microsoft.com/office/drawing/2016/5/10/chartex" xmlns:cx5="http://schemas.microsoft.com/office/drawing/2016/5/11/chartex" xmlns:cx6="http://schemas.microsoft.com/office/drawing/2016/5/12/chartex" xmlns:cx7="http://schemas.microsoft.com/office/drawing/2016/5/13/chartex" xmlns:cx8="http://schemas.microsoft.com/office/drawing/2016/5/14/chartex" xmlns:mc="http://schemas.openxmlformats.org/markup-compatibility/2006" xmlns:aink="http://schemas.microsoft.com/office/drawing/2016/ink" xmlns:am3d="http://schemas.microsoft.com/office/drawing/2017/model3d" xmlns:o="urn:schemas-microsoft-com:office:office" xmlns:oel="http://schemas.microsoft.com/office/2019/extlst" xmlns:r="http://schemas.openxmlformats.org/officeDocument/2006/relationships" xmlns:m="http://schemas.openxmlformats.org/officeDocument/2006/math" xmlns:v="urn:schemas-microsoft-com:vml" xmlns:wp14="http://schemas.microsoft.com/office/word/2010/wordprocessingDrawing" xmlns:wp="http://schemas.openxmlformats.org/drawingml/2006/wordprocessingDrawing" xmlns:w10="urn:schemas-microsoft-com:office:word" xmlns:w="http://schemas.openxmlformats.org/wordprocessingml/2006/main" xmlns:w14="http://schemas.microsoft.com/office/word/2010/wordml" xmlns:w15="http://schemas.microsoft.com/office/word/2012/wordml" xmlns:w16cex="http://schemas.microsoft.com/office/word/2018/wordml/cex" xmlns:w16cid="http://schemas.microsoft.com/office/word/2016/wordml/cid" xmlns:w16="http://schemas.microsoft.com/office/word/2018/wordml" xmlns:w16sdtdh="http://schemas.microsoft.com/office/word/2020/wordml/sdtdatahash" xmlns:w16se="http://schemas.microsoft.com/office/word/2015/wordml/symex" xmlns:wpg="http://schemas.microsoft.com/office/word/2010/wordprocessingGroup" xmlns:wpi="http://schemas.microsoft.com/office/word/2010/wordprocessingInk" xmlns:wne="http://schemas.microsoft.com/office/word/2006/wordml" xmlns:wps="http://schemas.microsoft.com/office/word/2010/wordprocessingShape" mc:Ignorable="w14 w15 w16se w16cid w16 w16cex w16sdtdh wp14">
   <w:p/>
 </w:hdr>
 </file>
 
 <file path=word/header2.xml><?xml version="1.0" encoding="utf-8"?>
-<w:hdr xmlns:wpc="http://schemas.microsoft.com/office/word/2010/wordprocessingCanvas" xmlns:cx="http://schemas.microsoft.com/office/drawing/2014/chartex" xmlns:cx1="http://schemas.microsoft.com/office/drawing/2015/9/8/chartex" xmlns:cx2="http://schemas.microsoft.com/office/drawing/2015/10/21/chartex" xmlns:cx3="http://schemas.microsoft.com/office/drawing/2016/5/9/chartex" xmlns:cx4="http://schemas.microsoft.com/office/drawing/2016/5/10/chartex" xmlns:cx5="http://schemas.microsoft.com/office/drawing/2016/5/11/chartex" xmlns:cx6="http://schemas.microsoft.com/office/drawing/2016/5/12/chartex" xmlns:cx7="http://schemas.microsoft.com/office/drawing/2016/5/13/chartex" xmlns:cx8="http://schemas.microsoft.com/office/drawing/2016/5/14/chartex" xmlns:mc="http://schemas.openxmlformats.org/markup-compatibility/2006" xmlns:aink="http://schemas.microsoft.com/office/drawing/2016/ink" xmlns:am3d="http://schemas.microsoft.com/office/drawing/2017/model3d" xmlns:o="urn:schemas-microsoft-com:office:office" xmlns:r="http://schemas.openxmlformats.org/officeDocument/2006/relationships" xmlns:m="http://schemas.openxmlformats.org/officeDocument/2006/math" xmlns:v="urn:schemas-microsoft-com:vml" xmlns:wp14="http://schemas.microsoft.com/office/word/2010/wordprocessingDrawing" xmlns:wp="http://schemas.openxmlformats.org/drawingml/2006/wordprocessingDrawing" xmlns:w10="urn:schemas-microsoft-com:office:word" xmlns:w="http://schemas.openxmlformats.org/wordprocessingml/2006/main" xmlns:w14="http://schemas.microsoft.com/office/word/2010/wordml" xmlns:w15="http://schemas.microsoft.com/office/word/2012/wordml" xmlns:w16cex="http://schemas.microsoft.com/office/word/2018/wordml/cex" xmlns:w16cid="http://schemas.microsoft.com/office/word/2016/wordml/cid" xmlns:w16="http://schemas.microsoft.com/office/word/2018/wordml" xmlns:w16sdtdh="http://schemas.microsoft.com/office/word/2020/wordml/sdtdatahash" xmlns:w16se="http://schemas.microsoft.com/office/word/2015/wordml/symex" xmlns:wpg="http://schemas.microsoft.com/office/word/2010/wordprocessingGroup" xmlns:wpi="http://schemas.microsoft.com/office/word/2010/wordprocessingInk" xmlns:wne="http://schemas.microsoft.com/office/word/2006/wordml" xmlns:wps="http://schemas.microsoft.com/office/word/2010/wordprocessingShape" mc:Ignorable="w14 w15 w16se w16cid w16 w16cex w16sdtdh wp14">
+<w:hdr xmlns:wpc="http://schemas.microsoft.com/office/word/2010/wordprocessingCanvas" xmlns:cx="http://schemas.microsoft.com/office/drawing/2014/chartex" xmlns:cx1="http://schemas.microsoft.com/office/drawing/2015/9/8/chartex" xmlns:cx2="http://schemas.microsoft.com/office/drawing/2015/10/21/chartex" xmlns:cx3="http://schemas.microsoft.com/office/drawing/2016/5/9/chartex" xmlns:cx4="http://schemas.microsoft.com/office/drawing/2016/5/10/chartex" xmlns:cx5="http://schemas.microsoft.com/office/drawing/2016/5/11/chartex" xmlns:cx6="http://schemas.microsoft.com/office/drawing/2016/5/12/chartex" xmlns:cx7="http://schemas.microsoft.com/office/drawing/2016/5/13/chartex" xmlns:cx8="http://schemas.microsoft.com/office/drawing/2016/5/14/chartex" xmlns:mc="http://schemas.openxmlformats.org/markup-compatibility/2006" xmlns:aink="http://schemas.microsoft.com/office/drawing/2016/ink" xmlns:am3d="http://schemas.microsoft.com/office/drawing/2017/model3d" xmlns:o="urn:schemas-microsoft-com:office:office" xmlns:oel="http://schemas.microsoft.com/office/2019/extlst" xmlns:r="http://schemas.openxmlformats.org/officeDocument/2006/relationships" xmlns:m="http://schemas.openxmlformats.org/officeDocument/2006/math" xmlns:v="urn:schemas-microsoft-com:vml" xmlns:wp14="http://schemas.microsoft.com/office/word/2010/wordprocessingDrawing" xmlns:wp="http://schemas.openxmlformats.org/drawingml/2006/wordprocessingDrawing" xmlns:w10="urn:schemas-microsoft-com:office:word" xmlns:w="http://schemas.openxmlformats.org/wordprocessingml/2006/main" xmlns:w14="http://schemas.microsoft.com/office/word/2010/wordml" xmlns:w15="http://schemas.microsoft.com/office/word/2012/wordml" xmlns:w16cex="http://schemas.microsoft.com/office/word/2018/wordml/cex" xmlns:w16cid="http://schemas.microsoft.com/office/word/2016/wordml/cid" xmlns:w16="http://schemas.microsoft.com/office/word/2018/wordml" xmlns:w16sdtdh="http://schemas.microsoft.com/office/word/2020/wordml/sdtdatahash" xmlns:w16se="http://schemas.microsoft.com/office/word/2015/wordml/symex" xmlns:wpg="http://schemas.microsoft.com/office/word/2010/wordprocessingGroup" xmlns:wpi="http://schemas.microsoft.com/office/word/2010/wordprocessingInk" xmlns:wne="http://schemas.microsoft.com/office/word/2006/wordml" xmlns:wps="http://schemas.microsoft.com/office/word/2010/wordprocessingShape" mc:Ignorable="w14 w15 w16se w16cid w16 w16cex w16sdtdh wp14">
   <w:tbl>
     <w:tblPr>
       <w:tblW w:w="0" w:type="auto"/>
@@ -1551,7 +1533,7 @@
 </file>
 
 <file path=word/numbering.xml><?xml version="1.0" encoding="utf-8"?>
-<w:numbering xmlns:wpc="http://schemas.microsoft.com/office/word/2010/wordprocessingCanvas" xmlns:cx="http://schemas.microsoft.com/office/drawing/2014/chartex" xmlns:cx1="http://schemas.microsoft.com/office/drawing/2015/9/8/chartex" xmlns:cx2="http://schemas.microsoft.com/office/drawing/2015/10/21/chartex" xmlns:cx3="http://schemas.microsoft.com/office/drawing/2016/5/9/chartex" xmlns:cx4="http://schemas.microsoft.com/office/drawing/2016/5/10/chartex" xmlns:cx5="http://schemas.microsoft.com/office/drawing/2016/5/11/chartex" xmlns:cx6="http://schemas.microsoft.com/office/drawing/2016/5/12/chartex" xmlns:cx7="http://schemas.microsoft.com/office/drawing/2016/5/13/chartex" xmlns:cx8="http://schemas.microsoft.com/office/drawing/2016/5/14/chartex" xmlns:mc="http://schemas.openxmlformats.org/markup-compatibility/2006" xmlns:aink="http://schemas.microsoft.com/office/drawing/2016/ink" xmlns:am3d="http://schemas.microsoft.com/office/drawing/2017/model3d" xmlns:o="urn:schemas-microsoft-com:office:office" xmlns:r="http://schemas.openxmlformats.org/officeDocument/2006/relationships" xmlns:m="http://schemas.openxmlformats.org/officeDocument/2006/math" xmlns:v="urn:schemas-microsoft-com:vml" xmlns:wp14="http://schemas.microsoft.com/office/word/2010/wordprocessingDrawing" xmlns:wp="http://schemas.openxmlformats.org/drawingml/2006/wordprocessingDrawing" xmlns:w10="urn:schemas-microsoft-com:office:word" xmlns:w="http://schemas.openxmlformats.org/wordprocessingml/2006/main" xmlns:w14="http://schemas.microsoft.com/office/word/2010/wordml" xmlns:w15="http://schemas.microsoft.com/office/word/2012/wordml" xmlns:w16cex="http://schemas.microsoft.com/office/word/2018/wordml/cex" xmlns:w16cid="http://schemas.microsoft.com/office/word/2016/wordml/cid" xmlns:w16="http://schemas.microsoft.com/office/word/2018/wordml" xmlns:w16sdtdh="http://schemas.microsoft.com/office/word/2020/wordml/sdtdatahash" xmlns:w16se="http://schemas.microsoft.com/office/word/2015/wordml/symex" xmlns:wpg="http://schemas.microsoft.com/office/word/2010/wordprocessingGroup" xmlns:wpi="http://schemas.microsoft.com/office/word/2010/wordprocessingInk" xmlns:wne="http://schemas.microsoft.com/office/word/2006/wordml" xmlns:wps="http://schemas.microsoft.com/office/word/2010/wordprocessingShape" mc:Ignorable="w14 w15 w16se w16cid w16 w16cex w16sdtdh wp14">
+<w:numbering xmlns:wpc="http://schemas.microsoft.com/office/word/2010/wordprocessingCanvas" xmlns:cx="http://schemas.microsoft.com/office/drawing/2014/chartex" xmlns:cx1="http://schemas.microsoft.com/office/drawing/2015/9/8/chartex" xmlns:cx2="http://schemas.microsoft.com/office/drawing/2015/10/21/chartex" xmlns:cx3="http://schemas.microsoft.com/office/drawing/2016/5/9/chartex" xmlns:cx4="http://schemas.microsoft.com/office/drawing/2016/5/10/chartex" xmlns:cx5="http://schemas.microsoft.com/office/drawing/2016/5/11/chartex" xmlns:cx6="http://schemas.microsoft.com/office/drawing/2016/5/12/chartex" xmlns:cx7="http://schemas.microsoft.com/office/drawing/2016/5/13/chartex" xmlns:cx8="http://schemas.microsoft.com/office/drawing/2016/5/14/chartex" xmlns:mc="http://schemas.openxmlformats.org/markup-compatibility/2006" xmlns:aink="http://schemas.microsoft.com/office/drawing/2016/ink" xmlns:am3d="http://schemas.microsoft.com/office/drawing/2017/model3d" xmlns:o="urn:schemas-microsoft-com:office:office" xmlns:oel="http://schemas.microsoft.com/office/2019/extlst" xmlns:r="http://schemas.openxmlformats.org/officeDocument/2006/relationships" xmlns:m="http://schemas.openxmlformats.org/officeDocument/2006/math" xmlns:v="urn:schemas-microsoft-com:vml" xmlns:wp14="http://schemas.microsoft.com/office/word/2010/wordprocessingDrawing" xmlns:wp="http://schemas.openxmlformats.org/drawingml/2006/wordprocessingDrawing" xmlns:w10="urn:schemas-microsoft-com:office:word" xmlns:w="http://schemas.openxmlformats.org/wordprocessingml/2006/main" xmlns:w14="http://schemas.microsoft.com/office/word/2010/wordml" xmlns:w15="http://schemas.microsoft.com/office/word/2012/wordml" xmlns:w16cex="http://schemas.microsoft.com/office/word/2018/wordml/cex" xmlns:w16cid="http://schemas.microsoft.com/office/word/2016/wordml/cid" xmlns:w16="http://schemas.microsoft.com/office/word/2018/wordml" xmlns:w16sdtdh="http://schemas.microsoft.com/office/word/2020/wordml/sdtdatahash" xmlns:w16se="http://schemas.microsoft.com/office/word/2015/wordml/symex" xmlns:wpg="http://schemas.microsoft.com/office/word/2010/wordprocessingGroup" xmlns:wpi="http://schemas.microsoft.com/office/word/2010/wordprocessingInk" xmlns:wne="http://schemas.microsoft.com/office/word/2006/wordml" xmlns:wps="http://schemas.microsoft.com/office/word/2010/wordprocessingShape" mc:Ignorable="w14 w15 w16se w16cid w16 w16cex w16sdtdh wp14">
   <w:abstractNum w:abstractNumId="0" w15:restartNumberingAfterBreak="0">
     <w:nsid w:val="1C0C2972"/>
     <w:multiLevelType w:val="hybridMultilevel"/>

</xml_diff>